<commit_message>
Modificando el documento de especificación de diseño de prueba
</commit_message>
<xml_diff>
--- a/Desarrollo/SISH/Pruebas/SISH_DEDP.docx
+++ b/Desarrollo/SISH/Pruebas/SISH_DEDP.docx
@@ -40,8 +40,6 @@
           <w:lang w:val="es-ES"/>
         </w:rPr>
       </w:pPr>
-      <w:bookmarkStart w:id="0" w:name="_GoBack"/>
-      <w:bookmarkEnd w:id="0"/>
     </w:p>
     <w:p>
       <w:pPr>
@@ -113,7 +111,6 @@
         </w:rPr>
         <w:t xml:space="preserve"> </w:t>
       </w:r>
-      <w:proofErr w:type="spellStart"/>
       <w:r>
         <w:rPr>
           <w:rFonts w:ascii="Times New Roman" w:eastAsia="Times New Roman" w:hAnsi="Times New Roman" w:cs="Times New Roman"/>
@@ -124,7 +121,6 @@
         </w:rPr>
         <w:t>SafeHome</w:t>
       </w:r>
-      <w:proofErr w:type="spellEnd"/>
     </w:p>
     <w:p>
       <w:pPr>
@@ -146,17 +142,7 @@
           <w:szCs w:val="28"/>
           <w:lang w:val="es-ES"/>
         </w:rPr>
-        <w:t>Documento de especificación de</w:t>
-      </w:r>
-      <w:r>
-        <w:rPr>
-          <w:rFonts w:ascii="Times New Roman" w:eastAsia="Times New Roman" w:hAnsi="Times New Roman" w:cs="Times New Roman"/>
-          <w:i/>
-          <w:sz w:val="28"/>
-          <w:szCs w:val="28"/>
-          <w:lang w:val="es-ES"/>
-        </w:rPr>
-        <w:t xml:space="preserve"> diseño de prueba</w:t>
+        <w:t>Documento de especificación de diseño de prueba</w:t>
       </w:r>
     </w:p>
     <w:p>
@@ -178,18 +164,10 @@
           <w:szCs w:val="24"/>
           <w:lang w:val="es-ES"/>
         </w:rPr>
-        <w:t>Versión 1.</w:t>
+        <w:t>Versión 1.1</w:t>
       </w:r>
-      <w:r>
-        <w:rPr>
-          <w:rFonts w:ascii="Times New Roman" w:eastAsia="Times New Roman" w:hAnsi="Times New Roman" w:cs="Times New Roman"/>
-          <w:b/>
-          <w:sz w:val="24"/>
-          <w:szCs w:val="24"/>
-          <w:lang w:val="es-ES"/>
-        </w:rPr>
-        <w:t>0</w:t>
-      </w:r>
+      <w:bookmarkStart w:id="0" w:name="_GoBack"/>
+      <w:bookmarkEnd w:id="0"/>
     </w:p>
     <w:p>
       <w:pPr>
@@ -288,6 +266,7 @@
               <w:rPr>
                 <w:rFonts w:ascii="Times New Roman" w:hAnsi="Times New Roman" w:cs="Times New Roman"/>
                 <w:sz w:val="24"/>
+                <w:szCs w:val="24"/>
                 <w:lang w:val="es-ES"/>
               </w:rPr>
             </w:pPr>
@@ -295,6 +274,7 @@
               <w:rPr>
                 <w:rFonts w:ascii="Times New Roman" w:hAnsi="Times New Roman" w:cs="Times New Roman"/>
                 <w:sz w:val="24"/>
+                <w:szCs w:val="24"/>
                 <w:lang w:val="es-ES"/>
               </w:rPr>
               <w:t>Versión</w:t>
@@ -311,6 +291,7 @@
               <w:rPr>
                 <w:rFonts w:ascii="Times New Roman" w:hAnsi="Times New Roman" w:cs="Times New Roman"/>
                 <w:sz w:val="24"/>
+                <w:szCs w:val="24"/>
                 <w:lang w:val="es-ES"/>
               </w:rPr>
             </w:pPr>
@@ -318,6 +299,7 @@
               <w:rPr>
                 <w:rFonts w:ascii="Times New Roman" w:hAnsi="Times New Roman" w:cs="Times New Roman"/>
                 <w:sz w:val="24"/>
+                <w:szCs w:val="24"/>
                 <w:lang w:val="es-ES"/>
               </w:rPr>
               <w:t>Historial</w:t>
@@ -334,6 +316,7 @@
               <w:rPr>
                 <w:rFonts w:ascii="Times New Roman" w:hAnsi="Times New Roman" w:cs="Times New Roman"/>
                 <w:sz w:val="24"/>
+                <w:szCs w:val="24"/>
                 <w:lang w:val="es-ES"/>
               </w:rPr>
             </w:pPr>
@@ -341,6 +324,7 @@
               <w:rPr>
                 <w:rFonts w:ascii="Times New Roman" w:hAnsi="Times New Roman" w:cs="Times New Roman"/>
                 <w:sz w:val="24"/>
+                <w:szCs w:val="24"/>
                 <w:lang w:val="es-ES"/>
               </w:rPr>
               <w:t>Fecha</w:t>
@@ -357,6 +341,7 @@
               <w:rPr>
                 <w:rFonts w:ascii="Times New Roman" w:hAnsi="Times New Roman" w:cs="Times New Roman"/>
                 <w:sz w:val="24"/>
+                <w:szCs w:val="24"/>
                 <w:lang w:val="es-ES"/>
               </w:rPr>
             </w:pPr>
@@ -364,6 +349,7 @@
               <w:rPr>
                 <w:rFonts w:ascii="Times New Roman" w:hAnsi="Times New Roman" w:cs="Times New Roman"/>
                 <w:sz w:val="24"/>
+                <w:szCs w:val="24"/>
                 <w:lang w:val="es-ES"/>
               </w:rPr>
               <w:t>Autor</w:t>
@@ -382,6 +368,7 @@
               <w:rPr>
                 <w:rFonts w:ascii="Times New Roman" w:hAnsi="Times New Roman" w:cs="Times New Roman"/>
                 <w:sz w:val="24"/>
+                <w:szCs w:val="24"/>
                 <w:lang w:val="es-ES"/>
               </w:rPr>
             </w:pPr>
@@ -389,6 +376,7 @@
               <w:rPr>
                 <w:rFonts w:ascii="Times New Roman" w:hAnsi="Times New Roman" w:cs="Times New Roman"/>
                 <w:sz w:val="24"/>
+                <w:szCs w:val="24"/>
                 <w:lang w:val="es-ES"/>
               </w:rPr>
               <w:t>1.0</w:t>
@@ -405,6 +393,7 @@
               <w:rPr>
                 <w:rFonts w:ascii="Times New Roman" w:hAnsi="Times New Roman" w:cs="Times New Roman"/>
                 <w:sz w:val="24"/>
+                <w:szCs w:val="24"/>
                 <w:lang w:val="es-ES"/>
               </w:rPr>
             </w:pPr>
@@ -412,6 +401,7 @@
               <w:rPr>
                 <w:rFonts w:ascii="Times New Roman" w:hAnsi="Times New Roman" w:cs="Times New Roman"/>
                 <w:sz w:val="24"/>
+                <w:szCs w:val="24"/>
                 <w:lang w:val="es-ES"/>
               </w:rPr>
               <w:t>Creación del documento</w:t>
@@ -428,6 +418,7 @@
               <w:rPr>
                 <w:rFonts w:ascii="Times New Roman" w:hAnsi="Times New Roman" w:cs="Times New Roman"/>
                 <w:sz w:val="24"/>
+                <w:szCs w:val="24"/>
                 <w:lang w:val="es-ES"/>
               </w:rPr>
             </w:pPr>
@@ -435,6 +426,7 @@
               <w:rPr>
                 <w:rFonts w:ascii="Times New Roman" w:hAnsi="Times New Roman" w:cs="Times New Roman"/>
                 <w:sz w:val="24"/>
+                <w:szCs w:val="24"/>
                 <w:lang w:val="es-ES"/>
               </w:rPr>
               <w:t>8/12/2019</w:t>
@@ -451,6 +443,7 @@
               <w:rPr>
                 <w:rFonts w:ascii="Times New Roman" w:hAnsi="Times New Roman" w:cs="Times New Roman"/>
                 <w:sz w:val="24"/>
+                <w:szCs w:val="24"/>
                 <w:lang w:val="es-ES"/>
               </w:rPr>
             </w:pPr>
@@ -458,20 +451,11 @@
               <w:rPr>
                 <w:rFonts w:ascii="Times New Roman" w:hAnsi="Times New Roman" w:cs="Times New Roman"/>
                 <w:sz w:val="24"/>
+                <w:szCs w:val="24"/>
                 <w:lang w:val="es-ES"/>
               </w:rPr>
-              <w:t xml:space="preserve">Luis </w:t>
-            </w:r>
-            <w:proofErr w:type="spellStart"/>
-            <w:r>
-              <w:rPr>
-                <w:rFonts w:ascii="Times New Roman" w:hAnsi="Times New Roman" w:cs="Times New Roman"/>
-                <w:sz w:val="24"/>
-                <w:lang w:val="es-ES"/>
-              </w:rPr>
-              <w:t>Huayta</w:t>
-            </w:r>
-            <w:proofErr w:type="spellEnd"/>
+              <w:t>Luis Huayta</w:t>
+            </w:r>
           </w:p>
         </w:tc>
       </w:tr>
@@ -482,11 +466,23 @@
           </w:tcPr>
           <w:p>
             <w:pPr>
-              <w:jc w:val="both"/>
-              <w:rPr>
+              <w:jc w:val="center"/>
+              <w:rPr>
+                <w:rFonts w:ascii="Times New Roman" w:hAnsi="Times New Roman" w:cs="Times New Roman"/>
+                <w:sz w:val="24"/>
+                <w:szCs w:val="24"/>
                 <w:lang w:val="es-ES"/>
               </w:rPr>
             </w:pPr>
+            <w:r>
+              <w:rPr>
+                <w:rFonts w:ascii="Times New Roman" w:hAnsi="Times New Roman" w:cs="Times New Roman"/>
+                <w:sz w:val="24"/>
+                <w:szCs w:val="24"/>
+                <w:lang w:val="es-ES"/>
+              </w:rPr>
+              <w:t>1.1</w:t>
+            </w:r>
           </w:p>
         </w:tc>
         <w:tc>
@@ -495,11 +491,23 @@
           </w:tcPr>
           <w:p>
             <w:pPr>
-              <w:jc w:val="both"/>
-              <w:rPr>
+              <w:jc w:val="center"/>
+              <w:rPr>
+                <w:rFonts w:ascii="Times New Roman" w:hAnsi="Times New Roman" w:cs="Times New Roman"/>
+                <w:sz w:val="24"/>
+                <w:szCs w:val="24"/>
                 <w:lang w:val="es-ES"/>
               </w:rPr>
             </w:pPr>
+            <w:r>
+              <w:rPr>
+                <w:rFonts w:ascii="Times New Roman" w:hAnsi="Times New Roman" w:cs="Times New Roman"/>
+                <w:sz w:val="24"/>
+                <w:szCs w:val="24"/>
+                <w:lang w:val="es-ES"/>
+              </w:rPr>
+              <w:t>Corrección del documento</w:t>
+            </w:r>
           </w:p>
         </w:tc>
         <w:tc>
@@ -508,11 +516,23 @@
           </w:tcPr>
           <w:p>
             <w:pPr>
-              <w:jc w:val="both"/>
-              <w:rPr>
+              <w:jc w:val="center"/>
+              <w:rPr>
+                <w:rFonts w:ascii="Times New Roman" w:hAnsi="Times New Roman" w:cs="Times New Roman"/>
+                <w:sz w:val="24"/>
+                <w:szCs w:val="24"/>
                 <w:lang w:val="es-ES"/>
               </w:rPr>
             </w:pPr>
+            <w:r>
+              <w:rPr>
+                <w:rFonts w:ascii="Times New Roman" w:hAnsi="Times New Roman" w:cs="Times New Roman"/>
+                <w:sz w:val="24"/>
+                <w:szCs w:val="24"/>
+                <w:lang w:val="es-ES"/>
+              </w:rPr>
+              <w:t>8/12/2019</w:t>
+            </w:r>
           </w:p>
         </w:tc>
         <w:tc>
@@ -521,11 +541,23 @@
           </w:tcPr>
           <w:p>
             <w:pPr>
-              <w:jc w:val="both"/>
-              <w:rPr>
+              <w:jc w:val="center"/>
+              <w:rPr>
+                <w:rFonts w:ascii="Times New Roman" w:hAnsi="Times New Roman" w:cs="Times New Roman"/>
+                <w:sz w:val="24"/>
+                <w:szCs w:val="24"/>
                 <w:lang w:val="es-ES"/>
               </w:rPr>
             </w:pPr>
+            <w:r>
+              <w:rPr>
+                <w:rFonts w:ascii="Times New Roman" w:hAnsi="Times New Roman" w:cs="Times New Roman"/>
+                <w:sz w:val="24"/>
+                <w:szCs w:val="24"/>
+                <w:lang w:val="es-ES"/>
+              </w:rPr>
+              <w:t>Luis Huayta</w:t>
+            </w:r>
           </w:p>
         </w:tc>
       </w:tr>
@@ -882,7 +914,6 @@
           <w:rFonts w:ascii="Times New Roman" w:hAnsi="Times New Roman" w:cs="Times New Roman"/>
           <w:sz w:val="40"/>
         </w:rPr>
-        <w:lastRenderedPageBreak/>
         <w:t>Tabla de Contenido</w:t>
       </w:r>
     </w:p>
@@ -1380,7 +1411,13 @@
               <w:rPr>
                 <w:sz w:val="24"/>
               </w:rPr>
-              <w:t>Identificación de la prueba</w:t>
+              <w:t>Identificación de l</w:t>
+            </w:r>
+            <w:r>
+              <w:rPr>
+                <w:sz w:val="24"/>
+              </w:rPr>
+              <w:t>a prueba</w:t>
             </w:r>
           </w:hyperlink>
           <w:r>
@@ -1582,13 +1619,7 @@
             <w:rPr>
               <w:sz w:val="24"/>
             </w:rPr>
-            <w:instrText xml:space="preserve"> PAGEREF </w:instrText>
-          </w:r>
-          <w:r>
-            <w:rPr>
-              <w:sz w:val="24"/>
-            </w:rPr>
-            <w:instrText xml:space="preserve">_3rdcrjn \h </w:instrText>
+            <w:instrText xml:space="preserve"> PAGEREF _3rdcrjn \h </w:instrText>
           </w:r>
           <w:r>
             <w:rPr>
@@ -1691,13 +1722,7 @@
               <w:rPr>
                 <w:sz w:val="24"/>
               </w:rPr>
-              <w:t>Elimin</w:t>
-            </w:r>
-            <w:r>
-              <w:rPr>
-                <w:sz w:val="24"/>
-              </w:rPr>
-              <w:t>ar habitante</w:t>
+              <w:t>Eliminar habitante</w:t>
             </w:r>
           </w:hyperlink>
           <w:r>
@@ -1819,7 +1844,13 @@
               <w:rPr>
                 <w:sz w:val="24"/>
               </w:rPr>
-              <w:t>Acciones del hogar</w:t>
+              <w:t>Acciones d</w:t>
+            </w:r>
+            <w:r>
+              <w:rPr>
+                <w:sz w:val="24"/>
+              </w:rPr>
+              <w:t>el hogar</w:t>
             </w:r>
           </w:hyperlink>
           <w:r>
@@ -1944,7 +1975,13 @@
               <w:rPr>
                 <w:sz w:val="24"/>
               </w:rPr>
-              <w:t>Glosario</w:t>
+              <w:t>Glosar</w:t>
+            </w:r>
+            <w:r>
+              <w:rPr>
+                <w:sz w:val="24"/>
+              </w:rPr>
+              <w:t>io</w:t>
             </w:r>
           </w:hyperlink>
           <w:r>
@@ -2150,21 +2187,12 @@
           <w:rFonts w:ascii="Times New Roman" w:hAnsi="Times New Roman" w:cs="Times New Roman"/>
         </w:rPr>
         <w:tab/>
-        <w:t xml:space="preserve">El presente documento cubrirá las características de prueba del Sistema de Seguridad para el Hogar </w:t>
       </w:r>
-      <w:proofErr w:type="spellStart"/>
       <w:r>
         <w:rPr>
           <w:rFonts w:ascii="Times New Roman" w:hAnsi="Times New Roman" w:cs="Times New Roman"/>
         </w:rPr>
-        <w:t>Safe</w:t>
-      </w:r>
-      <w:proofErr w:type="spellEnd"/>
-      <w:r>
-        <w:rPr>
-          <w:rFonts w:ascii="Times New Roman" w:hAnsi="Times New Roman" w:cs="Times New Roman"/>
-        </w:rPr>
-        <w:t xml:space="preserve"> Home</w:t>
+        <w:t>El presente documento cubrirá las características de prueba del Sistema de Seguridad para el Hogar Safe Home</w:t>
       </w:r>
     </w:p>
     <w:p>
@@ -2503,37 +2531,14 @@
         <w:rPr>
           <w:rFonts w:ascii="Times New Roman" w:hAnsi="Times New Roman" w:cs="Times New Roman"/>
         </w:rPr>
-        <w:t xml:space="preserve">Las técnicas a emplear para el diseño de pruebas de caja blanca </w:t>
-      </w:r>
-      <w:proofErr w:type="spellStart"/>
-      <w:r>
-        <w:rPr>
-          <w:rFonts w:ascii="Times New Roman" w:hAnsi="Times New Roman" w:cs="Times New Roman"/>
-        </w:rPr>
-        <w:t>es</w:t>
-      </w:r>
-      <w:proofErr w:type="gramStart"/>
-      <w:r>
-        <w:rPr>
-          <w:rFonts w:ascii="Times New Roman" w:hAnsi="Times New Roman" w:cs="Times New Roman"/>
-        </w:rPr>
-        <w:t>:</w:t>
+        <w:t>Las técnicas a emplear para el diseño de pruebas de caja blanca es:</w:t>
       </w:r>
       <w:r>
         <w:rPr>
           <w:rFonts w:ascii="Times New Roman" w:hAnsi="Times New Roman" w:cs="Times New Roman"/>
           <w:b/>
         </w:rPr>
-        <w:t>Cobertura</w:t>
-      </w:r>
-      <w:proofErr w:type="spellEnd"/>
-      <w:proofErr w:type="gramEnd"/>
-      <w:r>
-        <w:rPr>
-          <w:rFonts w:ascii="Times New Roman" w:hAnsi="Times New Roman" w:cs="Times New Roman"/>
-          <w:b/>
-        </w:rPr>
-        <w:t xml:space="preserve"> de sentencia y Cobertura de decisión.</w:t>
+        <w:t>Cobertura de sentencia y Cobertura de decisión.</w:t>
       </w:r>
     </w:p>
     <w:p>
@@ -2549,49 +2554,51 @@
         <w:rPr>
           <w:rFonts w:ascii="Times New Roman" w:hAnsi="Times New Roman" w:cs="Times New Roman"/>
         </w:rPr>
-        <w:t>Las técnicas a empl</w:t>
+        <w:t xml:space="preserve">Las técnicas a emplear para el diseño de pruebas basadas en la experiencia  es: </w:t>
       </w:r>
       <w:r>
         <w:rPr>
           <w:rFonts w:ascii="Times New Roman" w:hAnsi="Times New Roman" w:cs="Times New Roman"/>
-        </w:rPr>
-        <w:t xml:space="preserve">ear para el diseño de pruebas basadas en la experiencia  es: </w:t>
+          <w:b/>
+        </w:rPr>
+        <w:t>Predicción de errores y Pruebas exploratorias.</w:t>
+      </w:r>
+    </w:p>
+    <w:p>
+      <w:pPr>
+        <w:ind w:left="1440"/>
+        <w:jc w:val="both"/>
+        <w:rPr>
+          <w:rFonts w:ascii="Times New Roman" w:hAnsi="Times New Roman" w:cs="Times New Roman"/>
+          <w:b/>
+          <w:u w:val="single"/>
+        </w:rPr>
+      </w:pPr>
+    </w:p>
+    <w:p>
+      <w:pPr>
+        <w:ind w:left="1440"/>
+        <w:jc w:val="both"/>
+        <w:rPr>
+          <w:rFonts w:ascii="Times New Roman" w:hAnsi="Times New Roman" w:cs="Times New Roman"/>
+          <w:b/>
+        </w:rPr>
+      </w:pPr>
+      <w:r>
+        <w:rPr>
+          <w:rFonts w:ascii="Times New Roman" w:hAnsi="Times New Roman" w:cs="Times New Roman"/>
+          <w:b/>
+          <w:u w:val="single"/>
+        </w:rPr>
+        <w:t>Análisis de v</w:t>
       </w:r>
       <w:r>
         <w:rPr>
           <w:rFonts w:ascii="Times New Roman" w:hAnsi="Times New Roman" w:cs="Times New Roman"/>
           <w:b/>
-        </w:rPr>
-        <w:t>Predicción de errores y Pruebas exploratorias.</w:t>
-      </w:r>
-    </w:p>
-    <w:p>
-      <w:pPr>
-        <w:ind w:left="1440"/>
-        <w:jc w:val="both"/>
-        <w:rPr>
-          <w:rFonts w:ascii="Times New Roman" w:hAnsi="Times New Roman" w:cs="Times New Roman"/>
-          <w:b/>
           <w:u w:val="single"/>
         </w:rPr>
-      </w:pPr>
-    </w:p>
-    <w:p>
-      <w:pPr>
-        <w:ind w:left="1440"/>
-        <w:jc w:val="both"/>
-        <w:rPr>
-          <w:rFonts w:ascii="Times New Roman" w:hAnsi="Times New Roman" w:cs="Times New Roman"/>
-          <w:b/>
-        </w:rPr>
-      </w:pPr>
-      <w:r>
-        <w:rPr>
-          <w:rFonts w:ascii="Times New Roman" w:hAnsi="Times New Roman" w:cs="Times New Roman"/>
-          <w:b/>
-          <w:u w:val="single"/>
-        </w:rPr>
-        <w:t>Análisis de valores límite:</w:t>
+        <w:t>alores límite:</w:t>
       </w:r>
     </w:p>
     <w:p>
@@ -2783,7 +2790,15 @@
           <w:b/>
           <w:u w:val="single"/>
         </w:rPr>
-        <w:t>Cobertura de sentencia:</w:t>
+        <w:t xml:space="preserve">Cobertura de </w:t>
+      </w:r>
+      <w:r>
+        <w:rPr>
+          <w:rFonts w:ascii="Times New Roman" w:hAnsi="Times New Roman" w:cs="Times New Roman"/>
+          <w:b/>
+          <w:u w:val="single"/>
+        </w:rPr>
+        <w:t>sentencia:</w:t>
       </w:r>
     </w:p>
     <w:p>
@@ -2799,13 +2814,7 @@
         <w:rPr>
           <w:rFonts w:ascii="Times New Roman" w:hAnsi="Times New Roman" w:cs="Times New Roman"/>
         </w:rPr>
-        <w:t>Es el por</w:t>
-      </w:r>
-      <w:r>
-        <w:rPr>
-          <w:rFonts w:ascii="Times New Roman" w:hAnsi="Times New Roman" w:cs="Times New Roman"/>
-        </w:rPr>
-        <w:t>centaje de sentencias ejecutables ejercidas por un conjunto de pruebas.</w:t>
+        <w:t>Es el porcentaje de sentencias ejecutables ejercidas por un conjunto de pruebas.</w:t>
       </w:r>
     </w:p>
     <w:p>
@@ -2972,6 +2981,7 @@
           <w:u w:val="single"/>
           <w:lang w:val="es-PE"/>
         </w:rPr>
+        <w:lastRenderedPageBreak/>
         <w:drawing>
           <wp:inline distT="114300" distB="114300" distL="114300" distR="114300">
             <wp:extent cx="5476875" cy="2428875"/>
@@ -3073,7 +3083,13 @@
         <w:rPr>
           <w:rFonts w:ascii="Times New Roman" w:hAnsi="Times New Roman" w:cs="Times New Roman"/>
         </w:rPr>
-        <w:t>Es una técnica que ayuda a identificar casos de prueba que ejecuten el sistema, transacción por transacción, de inicio a fin.</w:t>
+        <w:t>Es u</w:t>
+      </w:r>
+      <w:r>
+        <w:rPr>
+          <w:rFonts w:ascii="Times New Roman" w:hAnsi="Times New Roman" w:cs="Times New Roman"/>
+        </w:rPr>
+        <w:t>na técnica que ayuda a identificar casos de prueba que ejecuten el sistema, transacción por transacción, de inicio a fin.</w:t>
       </w:r>
     </w:p>
     <w:p>
@@ -3088,13 +3104,13 @@
         <w:rPr>
           <w:rFonts w:ascii="Times New Roman" w:hAnsi="Times New Roman" w:cs="Times New Roman"/>
         </w:rPr>
-        <w:t>Por su naturaleza, los casos de uso sirven como el fundamento para desarrollar casos de prueba, mayormente en los niveles de siste</w:t>
+        <w:t>Por su naturaleza, los casos de uso sirven como el fundamento para desarrollar casos de prueba, mayormente en los niveles de sistema y</w:t>
       </w:r>
       <w:r>
         <w:rPr>
           <w:rFonts w:ascii="Times New Roman" w:hAnsi="Times New Roman" w:cs="Times New Roman"/>
         </w:rPr>
-        <w:t>ma y de aceptación. Los casos de uso tienen un flujo principal y uno o más alternativos, que cubren con casos especiales o condiciones excepcionales.</w:t>
+        <w:t xml:space="preserve"> de aceptación. Los casos de uso tienen un flujo principal y uno o más alternativos, que cubren con casos especiales o condiciones excepcionales.</w:t>
       </w:r>
     </w:p>
     <w:p>
@@ -3266,6 +3282,7 @@
           <w:sz w:val="26"/>
           <w:szCs w:val="26"/>
         </w:rPr>
+        <w:lastRenderedPageBreak/>
         <w:t>Acceder al sistema</w:t>
       </w:r>
     </w:p>
@@ -3276,20 +3293,12 @@
           <w:rFonts w:ascii="Times New Roman" w:hAnsi="Times New Roman" w:cs="Times New Roman"/>
         </w:rPr>
       </w:pPr>
-      <w:proofErr w:type="spellStart"/>
       <w:r>
         <w:rPr>
           <w:rFonts w:ascii="Times New Roman" w:hAnsi="Times New Roman" w:cs="Times New Roman"/>
         </w:rPr>
-        <w:t>LL</w:t>
+        <w:t>LLenar</w:t>
       </w:r>
-      <w:r>
-        <w:rPr>
-          <w:rFonts w:ascii="Times New Roman" w:hAnsi="Times New Roman" w:cs="Times New Roman"/>
-        </w:rPr>
-        <w:t>enar</w:t>
-      </w:r>
-      <w:proofErr w:type="spellEnd"/>
       <w:r>
         <w:rPr>
           <w:rFonts w:ascii="Times New Roman" w:hAnsi="Times New Roman" w:cs="Times New Roman"/>
@@ -3893,16 +3902,8 @@
               <w:rPr>
                 <w:rFonts w:ascii="Times New Roman" w:hAnsi="Times New Roman" w:cs="Times New Roman"/>
               </w:rPr>
-              <w:t xml:space="preserve">S: Muestra el formulario de </w:t>
-            </w:r>
-            <w:proofErr w:type="spellStart"/>
-            <w:r>
-              <w:rPr>
-                <w:rFonts w:ascii="Times New Roman" w:hAnsi="Times New Roman" w:cs="Times New Roman"/>
-              </w:rPr>
-              <w:t>Login</w:t>
-            </w:r>
-            <w:proofErr w:type="spellEnd"/>
+              <w:t>S: Muestra el formulario de Login</w:t>
+            </w:r>
           </w:p>
         </w:tc>
       </w:tr>
@@ -4595,19 +4596,11 @@
           <w:rFonts w:ascii="Times New Roman" w:hAnsi="Times New Roman" w:cs="Times New Roman"/>
         </w:rPr>
       </w:pPr>
-      <w:proofErr w:type="spellStart"/>
       <w:r>
         <w:rPr>
           <w:rFonts w:ascii="Times New Roman" w:hAnsi="Times New Roman" w:cs="Times New Roman"/>
         </w:rPr>
-        <w:t>Click</w:t>
-      </w:r>
-      <w:proofErr w:type="spellEnd"/>
-      <w:r>
-        <w:rPr>
-          <w:rFonts w:ascii="Times New Roman" w:hAnsi="Times New Roman" w:cs="Times New Roman"/>
-        </w:rPr>
-        <w:t xml:space="preserve"> en el botón ícono "+" .Se observa la nueva interfaz, que es un formulario.</w:t>
+        <w:t>Click en el botón ícono "+" .Se observa la nueva interfaz, que es un formulario.</w:t>
       </w:r>
     </w:p>
     <w:p>
@@ -4627,6 +4620,7 @@
           <w:szCs w:val="16"/>
           <w:lang w:val="es-PE"/>
         </w:rPr>
+        <w:lastRenderedPageBreak/>
         <w:drawing>
           <wp:inline distT="114300" distB="114300" distL="114300" distR="114300">
             <wp:extent cx="2252663" cy="3180229"/>
@@ -5378,19 +5372,11 @@
           <w:rFonts w:ascii="Times New Roman" w:hAnsi="Times New Roman" w:cs="Times New Roman"/>
         </w:rPr>
       </w:pPr>
-      <w:proofErr w:type="gramStart"/>
       <w:r>
         <w:rPr>
           <w:rFonts w:ascii="Times New Roman" w:hAnsi="Times New Roman" w:cs="Times New Roman"/>
         </w:rPr>
-        <w:t>[ (</w:t>
-      </w:r>
-      <w:proofErr w:type="gramEnd"/>
-      <w:r>
-        <w:rPr>
-          <w:rFonts w:ascii="Times New Roman" w:hAnsi="Times New Roman" w:cs="Times New Roman"/>
-        </w:rPr>
-        <w:t xml:space="preserve">a-z) (A-Z) ] </w:t>
+        <w:t xml:space="preserve">[ (a-z) (A-Z) ] </w:t>
       </w:r>
     </w:p>
     <w:p>
@@ -5435,7 +5421,14 @@
           <w:rFonts w:ascii="Times New Roman" w:hAnsi="Times New Roman" w:cs="Times New Roman"/>
           <w:color w:val="FF0000"/>
         </w:rPr>
-        <w:t>Cualquier símbolo o número</w:t>
+        <w:t xml:space="preserve">Cualquier símbolo o </w:t>
+      </w:r>
+      <w:r>
+        <w:rPr>
+          <w:rFonts w:ascii="Times New Roman" w:hAnsi="Times New Roman" w:cs="Times New Roman"/>
+          <w:color w:val="FF0000"/>
+        </w:rPr>
+        <w:t>número</w:t>
       </w:r>
     </w:p>
     <w:p>
@@ -5491,6 +5484,7 @@
               <w:rPr>
                 <w:rFonts w:ascii="Times New Roman" w:hAnsi="Times New Roman" w:cs="Times New Roman"/>
               </w:rPr>
+              <w:lastRenderedPageBreak/>
               <w:t>CONDICIONES</w:t>
             </w:r>
           </w:p>
@@ -5844,7 +5838,13 @@
               <w:rPr>
                 <w:rFonts w:ascii="Times New Roman" w:hAnsi="Times New Roman" w:cs="Times New Roman"/>
               </w:rPr>
-              <w:t>Caracteres inválidos</w:t>
+              <w:t xml:space="preserve">Caracteres </w:t>
+            </w:r>
+            <w:r>
+              <w:rPr>
+                <w:rFonts w:ascii="Times New Roman" w:hAnsi="Times New Roman" w:cs="Times New Roman"/>
+              </w:rPr>
+              <w:t>inválidos</w:t>
             </w:r>
           </w:p>
         </w:tc>
@@ -6560,19 +6560,11 @@
           <w:rFonts w:ascii="Times New Roman" w:hAnsi="Times New Roman" w:cs="Times New Roman"/>
         </w:rPr>
       </w:pPr>
-      <w:proofErr w:type="gramStart"/>
       <w:r>
         <w:rPr>
           <w:rFonts w:ascii="Times New Roman" w:hAnsi="Times New Roman" w:cs="Times New Roman"/>
         </w:rPr>
-        <w:t>[ (</w:t>
-      </w:r>
-      <w:proofErr w:type="gramEnd"/>
-      <w:r>
-        <w:rPr>
-          <w:rFonts w:ascii="Times New Roman" w:hAnsi="Times New Roman" w:cs="Times New Roman"/>
-        </w:rPr>
-        <w:t xml:space="preserve">a-z) (A-Z) ] </w:t>
+        <w:t xml:space="preserve">[ (a-z) (A-Z) ] </w:t>
       </w:r>
     </w:p>
     <w:p>
@@ -6995,7 +6987,13 @@
               <w:rPr>
                 <w:rFonts w:ascii="Times New Roman" w:hAnsi="Times New Roman" w:cs="Times New Roman"/>
               </w:rPr>
-              <w:t>Caracteres válidos</w:t>
+              <w:t xml:space="preserve">Caracteres </w:t>
+            </w:r>
+            <w:r>
+              <w:rPr>
+                <w:rFonts w:ascii="Times New Roman" w:hAnsi="Times New Roman" w:cs="Times New Roman"/>
+              </w:rPr>
+              <w:t>válidos</w:t>
             </w:r>
           </w:p>
         </w:tc>
@@ -7113,6 +7111,7 @@
           <w:rFonts w:ascii="Times New Roman" w:hAnsi="Times New Roman" w:cs="Times New Roman"/>
           <w:b/>
         </w:rPr>
+        <w:lastRenderedPageBreak/>
         <w:t xml:space="preserve">Número de caracteres: </w:t>
       </w:r>
     </w:p>
@@ -7733,19 +7732,17 @@
           <w:rFonts w:ascii="Times New Roman" w:hAnsi="Times New Roman" w:cs="Times New Roman"/>
         </w:rPr>
       </w:pPr>
-      <w:proofErr w:type="gramStart"/>
       <w:r>
         <w:rPr>
           <w:rFonts w:ascii="Times New Roman" w:hAnsi="Times New Roman" w:cs="Times New Roman"/>
         </w:rPr>
-        <w:t>[ (</w:t>
+        <w:t xml:space="preserve">[ (a-z) (A-Z) </w:t>
       </w:r>
-      <w:proofErr w:type="gramEnd"/>
       <w:r>
         <w:rPr>
           <w:rFonts w:ascii="Times New Roman" w:hAnsi="Times New Roman" w:cs="Times New Roman"/>
         </w:rPr>
-        <w:t>a-z) (A-Z) (0-9) [@] [ . ]  ]</w:t>
+        <w:t>(0-9) [@] [ . ]  ]</w:t>
       </w:r>
     </w:p>
     <w:p>
@@ -8072,13 +8069,7 @@
               <w:rPr>
                 <w:rFonts w:ascii="Times New Roman" w:hAnsi="Times New Roman" w:cs="Times New Roman"/>
               </w:rPr>
-              <w:t>&gt;</w:t>
-            </w:r>
-            <w:r>
-              <w:rPr>
-                <w:rFonts w:ascii="Times New Roman" w:hAnsi="Times New Roman" w:cs="Times New Roman"/>
-              </w:rPr>
-              <w:t xml:space="preserve"> 50 caracteres</w:t>
+              <w:t>&gt; 50 caracteres</w:t>
             </w:r>
           </w:p>
         </w:tc>
@@ -8117,7 +8108,13 @@
               <w:rPr>
                 <w:rFonts w:ascii="Times New Roman" w:hAnsi="Times New Roman" w:cs="Times New Roman"/>
               </w:rPr>
-              <w:t>51 caracteres</w:t>
+              <w:t xml:space="preserve">51 </w:t>
+            </w:r>
+            <w:r>
+              <w:rPr>
+                <w:rFonts w:ascii="Times New Roman" w:hAnsi="Times New Roman" w:cs="Times New Roman"/>
+              </w:rPr>
+              <w:t>caracteres</w:t>
             </w:r>
           </w:p>
         </w:tc>
@@ -8469,13 +8466,7 @@
               <w:rPr>
                 <w:rFonts w:ascii="Times New Roman" w:hAnsi="Times New Roman" w:cs="Times New Roman"/>
               </w:rPr>
-              <w:t>&lt;</w:t>
-            </w:r>
-            <w:r>
-              <w:rPr>
-                <w:rFonts w:ascii="Times New Roman" w:hAnsi="Times New Roman" w:cs="Times New Roman"/>
-              </w:rPr>
-              <w:t xml:space="preserve"> 2 caracteres</w:t>
+              <w:t>&lt; 2 caracteres</w:t>
             </w:r>
           </w:p>
         </w:tc>
@@ -8515,16 +8506,8 @@
               <w:rPr>
                 <w:rFonts w:ascii="Times New Roman" w:hAnsi="Times New Roman" w:cs="Times New Roman"/>
               </w:rPr>
-              <w:t xml:space="preserve">1 </w:t>
-            </w:r>
-            <w:proofErr w:type="spellStart"/>
-            <w:r>
-              <w:rPr>
-                <w:rFonts w:ascii="Times New Roman" w:hAnsi="Times New Roman" w:cs="Times New Roman"/>
-              </w:rPr>
-              <w:t>caracter</w:t>
-            </w:r>
-            <w:proofErr w:type="spellEnd"/>
+              <w:t>1 caracter</w:t>
+            </w:r>
           </w:p>
         </w:tc>
       </w:tr>
@@ -9003,7 +8986,13 @@
               <w:rPr>
                 <w:rFonts w:ascii="Times New Roman" w:hAnsi="Times New Roman" w:cs="Times New Roman"/>
               </w:rPr>
-              <w:t>Caracteres inválidos</w:t>
+              <w:t xml:space="preserve">Caracteres </w:t>
+            </w:r>
+            <w:r>
+              <w:rPr>
+                <w:rFonts w:ascii="Times New Roman" w:hAnsi="Times New Roman" w:cs="Times New Roman"/>
+              </w:rPr>
+              <w:t>inválidos</w:t>
             </w:r>
           </w:p>
         </w:tc>
@@ -9751,27 +9740,7 @@
               <w:rPr>
                 <w:rFonts w:ascii="Times New Roman" w:hAnsi="Times New Roman" w:cs="Times New Roman"/>
               </w:rPr>
-              <w:t xml:space="preserve">A: Seleccionar y hacer </w:t>
-            </w:r>
-            <w:proofErr w:type="spellStart"/>
-            <w:r>
-              <w:rPr>
-                <w:rFonts w:ascii="Times New Roman" w:hAnsi="Times New Roman" w:cs="Times New Roman"/>
-              </w:rPr>
-              <w:t>click</w:t>
-            </w:r>
-            <w:proofErr w:type="spellEnd"/>
-            <w:r>
-              <w:rPr>
-                <w:rFonts w:ascii="Times New Roman" w:hAnsi="Times New Roman" w:cs="Times New Roman"/>
-              </w:rPr>
-              <w:t xml:space="preserve"> en el botón "</w:t>
-            </w:r>
-            <w:r>
-              <w:rPr>
-                <w:rFonts w:ascii="Times New Roman" w:hAnsi="Times New Roman" w:cs="Times New Roman"/>
-              </w:rPr>
-              <w:t>Gestionar habitantes"</w:t>
+              <w:t>A: Seleccionar y hacer click en el botón "Gestionar habitantes"</w:t>
             </w:r>
           </w:p>
         </w:tc>
@@ -10072,21 +10041,7 @@
         <w:rPr>
           <w:rFonts w:ascii="Times New Roman" w:hAnsi="Times New Roman" w:cs="Times New Roman"/>
         </w:rPr>
-        <w:t xml:space="preserve">Seleccionar el </w:t>
-      </w:r>
-      <w:proofErr w:type="spellStart"/>
-      <w:r>
-        <w:rPr>
-          <w:rFonts w:ascii="Times New Roman" w:hAnsi="Times New Roman" w:cs="Times New Roman"/>
-        </w:rPr>
-        <w:t>botòn</w:t>
-      </w:r>
-      <w:proofErr w:type="spellEnd"/>
-      <w:r>
-        <w:rPr>
-          <w:rFonts w:ascii="Times New Roman" w:hAnsi="Times New Roman" w:cs="Times New Roman"/>
-        </w:rPr>
-        <w:t xml:space="preserve"> "Eliminar"</w:t>
+        <w:t>Seleccionar el botòn "Eliminar"</w:t>
       </w:r>
       <w:r>
         <w:rPr>
@@ -10789,19 +10744,11 @@
           <w:rFonts w:ascii="Times New Roman" w:hAnsi="Times New Roman" w:cs="Times New Roman"/>
         </w:rPr>
       </w:pPr>
-      <w:proofErr w:type="gramStart"/>
       <w:r>
         <w:rPr>
           <w:rFonts w:ascii="Times New Roman" w:hAnsi="Times New Roman" w:cs="Times New Roman"/>
         </w:rPr>
-        <w:t>[ (</w:t>
-      </w:r>
-      <w:proofErr w:type="gramEnd"/>
-      <w:r>
-        <w:rPr>
-          <w:rFonts w:ascii="Times New Roman" w:hAnsi="Times New Roman" w:cs="Times New Roman"/>
-        </w:rPr>
-        <w:t>0-9) ]</w:t>
+        <w:t>[ (0-9) ]</w:t>
       </w:r>
     </w:p>
     <w:p>
@@ -11598,6 +11545,7 @@
               <w:rPr>
                 <w:rFonts w:ascii="Times New Roman" w:hAnsi="Times New Roman" w:cs="Times New Roman"/>
               </w:rPr>
+              <w:lastRenderedPageBreak/>
               <w:t xml:space="preserve">Flujo principal satisfactorio </w:t>
             </w:r>
           </w:p>
@@ -11703,25 +11651,7 @@
                 <w:sz w:val="20"/>
                 <w:szCs w:val="20"/>
               </w:rPr>
-              <w:t xml:space="preserve">A: Seleccionar y hacer </w:t>
-            </w:r>
-            <w:proofErr w:type="spellStart"/>
-            <w:r>
-              <w:rPr>
-                <w:rFonts w:ascii="Times New Roman" w:hAnsi="Times New Roman" w:cs="Times New Roman"/>
-                <w:sz w:val="20"/>
-                <w:szCs w:val="20"/>
-              </w:rPr>
-              <w:t>click</w:t>
-            </w:r>
-            <w:proofErr w:type="spellEnd"/>
-            <w:r>
-              <w:rPr>
-                <w:rFonts w:ascii="Times New Roman" w:hAnsi="Times New Roman" w:cs="Times New Roman"/>
-                <w:sz w:val="20"/>
-                <w:szCs w:val="20"/>
-              </w:rPr>
-              <w:t xml:space="preserve"> en el botón "Modificar cuenta" del usuario</w:t>
+              <w:t>A: Seleccionar y hacer click en el botón "Modificar cuenta" del usuario</w:t>
             </w:r>
           </w:p>
         </w:tc>
@@ -11946,7 +11876,15 @@
                 <w:sz w:val="20"/>
                 <w:szCs w:val="20"/>
               </w:rPr>
-              <w:t>S:No se muestra la nueva interfaz con los campos a modificar</w:t>
+              <w:t xml:space="preserve">S:No se muestra la nueva </w:t>
+            </w:r>
+            <w:r>
+              <w:rPr>
+                <w:rFonts w:ascii="Times New Roman" w:hAnsi="Times New Roman" w:cs="Times New Roman"/>
+                <w:sz w:val="20"/>
+                <w:szCs w:val="20"/>
+              </w:rPr>
+              <w:t>interfaz con los campos a modificar</w:t>
             </w:r>
           </w:p>
         </w:tc>
@@ -12359,16 +12297,8 @@
               <w:rPr>
                 <w:rFonts w:ascii="Times New Roman" w:hAnsi="Times New Roman" w:cs="Times New Roman"/>
               </w:rPr>
-              <w:t xml:space="preserve">A: Seleccionar y hacer </w:t>
-            </w:r>
-            <w:proofErr w:type="spellStart"/>
-            <w:r>
-              <w:rPr>
-                <w:rFonts w:ascii="Times New Roman" w:hAnsi="Times New Roman" w:cs="Times New Roman"/>
-              </w:rPr>
-              <w:t>click</w:t>
-            </w:r>
-            <w:proofErr w:type="spellEnd"/>
+              <w:t>A: Seleccionar y hacer click</w:t>
+            </w:r>
             <w:r>
               <w:rPr>
                 <w:rFonts w:ascii="Times New Roman" w:hAnsi="Times New Roman" w:cs="Times New Roman"/>
@@ -12573,21 +12503,7 @@
               <w:rPr>
                 <w:rFonts w:ascii="Times New Roman" w:hAnsi="Times New Roman" w:cs="Times New Roman"/>
               </w:rPr>
-              <w:t xml:space="preserve">A: Se pulsa el botón </w:t>
-            </w:r>
-            <w:proofErr w:type="spellStart"/>
-            <w:r>
-              <w:rPr>
-                <w:rFonts w:ascii="Times New Roman" w:hAnsi="Times New Roman" w:cs="Times New Roman"/>
-              </w:rPr>
-              <w:t>refresh</w:t>
-            </w:r>
-            <w:proofErr w:type="spellEnd"/>
-            <w:r>
-              <w:rPr>
-                <w:rFonts w:ascii="Times New Roman" w:hAnsi="Times New Roman" w:cs="Times New Roman"/>
-              </w:rPr>
-              <w:t>.</w:t>
+              <w:t>A: Se pulsa el botón refresh.</w:t>
             </w:r>
           </w:p>
         </w:tc>
@@ -12887,7 +12803,13 @@
               <w:rPr>
                 <w:rFonts w:ascii="Times New Roman" w:hAnsi="Times New Roman" w:cs="Times New Roman"/>
               </w:rPr>
-              <w:t>S: Muestra la ventana para ingresar PIN</w:t>
+              <w:t xml:space="preserve">S: </w:t>
+            </w:r>
+            <w:r>
+              <w:rPr>
+                <w:rFonts w:ascii="Times New Roman" w:hAnsi="Times New Roman" w:cs="Times New Roman"/>
+              </w:rPr>
+              <w:t>Muestra la ventana para ingresar PIN</w:t>
             </w:r>
           </w:p>
         </w:tc>
@@ -13252,9 +13174,8 @@
           <w:szCs w:val="26"/>
           <w:u w:val="single"/>
         </w:rPr>
-        <w:t xml:space="preserve">Caja Blanca: Complejidad </w:t>
+        <w:t xml:space="preserve">Caja Blanca: Complejidad ciclomática, cobertura de sentencia y </w:t>
       </w:r>
-      <w:proofErr w:type="spellStart"/>
       <w:r>
         <w:rPr>
           <w:rFonts w:ascii="Times New Roman" w:hAnsi="Times New Roman" w:cs="Times New Roman"/>
@@ -13263,18 +13184,7 @@
           <w:szCs w:val="26"/>
           <w:u w:val="single"/>
         </w:rPr>
-        <w:t>ciclomática</w:t>
-      </w:r>
-      <w:proofErr w:type="spellEnd"/>
-      <w:r>
-        <w:rPr>
-          <w:rFonts w:ascii="Times New Roman" w:hAnsi="Times New Roman" w:cs="Times New Roman"/>
-          <w:b/>
-          <w:sz w:val="26"/>
-          <w:szCs w:val="26"/>
-          <w:u w:val="single"/>
-        </w:rPr>
-        <w:t>, cobertura de sentencia y decisión</w:t>
+        <w:t>decisión</w:t>
       </w:r>
     </w:p>
     <w:p>
@@ -13430,6 +13340,7 @@
           <w:noProof/>
           <w:lang w:val="es-PE"/>
         </w:rPr>
+        <w:lastRenderedPageBreak/>
         <w:drawing>
           <wp:anchor distT="114300" distB="114300" distL="114300" distR="114300" simplePos="0" relativeHeight="251664384" behindDoc="0" locked="0" layoutInCell="1" hidden="0" allowOverlap="1">
             <wp:simplePos x="0" y="0"/>
@@ -13679,18 +13590,8 @@
                 <w:b/>
                 <w:sz w:val="24"/>
               </w:rPr>
-              <w:t xml:space="preserve">Complejidad </w:t>
-            </w:r>
-            <w:proofErr w:type="spellStart"/>
-            <w:r>
-              <w:rPr>
-                <w:rFonts w:ascii="Times New Roman" w:hAnsi="Times New Roman" w:cs="Times New Roman"/>
-                <w:b/>
-                <w:sz w:val="24"/>
-              </w:rPr>
-              <w:t>Ciclomática</w:t>
-            </w:r>
-            <w:proofErr w:type="spellEnd"/>
+              <w:t>Complejidad Ciclomática</w:t>
+            </w:r>
           </w:p>
         </w:tc>
         <w:tc>
@@ -14039,6 +13940,7 @@
           <w:noProof/>
           <w:lang w:val="es-PE"/>
         </w:rPr>
+        <w:lastRenderedPageBreak/>
         <w:drawing>
           <wp:inline distT="114300" distB="114300" distL="114300" distR="114300">
             <wp:extent cx="3824288" cy="4448107"/>
@@ -14146,18 +14048,8 @@
                 <w:b/>
                 <w:sz w:val="24"/>
               </w:rPr>
-              <w:t xml:space="preserve">Complejidad </w:t>
-            </w:r>
-            <w:proofErr w:type="spellStart"/>
-            <w:r>
-              <w:rPr>
-                <w:rFonts w:ascii="Times New Roman" w:hAnsi="Times New Roman" w:cs="Times New Roman"/>
-                <w:b/>
-                <w:sz w:val="24"/>
-              </w:rPr>
-              <w:t>Ciclomática</w:t>
-            </w:r>
-            <w:proofErr w:type="spellEnd"/>
+              <w:t>Complejidad Ciclomática</w:t>
+            </w:r>
           </w:p>
         </w:tc>
         <w:tc>
@@ -14414,6 +14306,7 @@
           <w:noProof/>
           <w:lang w:val="es-PE"/>
         </w:rPr>
+        <w:lastRenderedPageBreak/>
         <w:drawing>
           <wp:inline distT="114300" distB="114300" distL="114300" distR="114300">
             <wp:extent cx="5734050" cy="2882900"/>
@@ -14488,6 +14381,7 @@
           <w:u w:val="single"/>
           <w:lang w:val="es-PE"/>
         </w:rPr>
+        <w:lastRenderedPageBreak/>
         <w:drawing>
           <wp:inline distT="114300" distB="114300" distL="114300" distR="114300">
             <wp:extent cx="4682796" cy="8510588"/>
@@ -14587,18 +14481,8 @@
                 <w:b/>
                 <w:sz w:val="24"/>
               </w:rPr>
-              <w:t xml:space="preserve">Complejidad </w:t>
-            </w:r>
-            <w:proofErr w:type="spellStart"/>
-            <w:r>
-              <w:rPr>
-                <w:rFonts w:ascii="Times New Roman" w:hAnsi="Times New Roman" w:cs="Times New Roman"/>
-                <w:b/>
-                <w:sz w:val="24"/>
-              </w:rPr>
-              <w:t>Ciclomática</w:t>
-            </w:r>
-            <w:proofErr w:type="spellEnd"/>
+              <w:t>Complejidad Ciclomática</w:t>
+            </w:r>
           </w:p>
         </w:tc>
         <w:tc>
@@ -14661,7 +14545,14 @@
                 <w:rFonts w:ascii="Times New Roman" w:hAnsi="Times New Roman" w:cs="Times New Roman"/>
                 <w:sz w:val="24"/>
               </w:rPr>
-              <w:t>Pruebas mínimas para lograr</w:t>
+              <w:t xml:space="preserve">Pruebas mínimas para </w:t>
+            </w:r>
+            <w:r>
+              <w:rPr>
+                <w:rFonts w:ascii="Times New Roman" w:hAnsi="Times New Roman" w:cs="Times New Roman"/>
+                <w:sz w:val="24"/>
+              </w:rPr>
+              <w:t>lograr</w:t>
             </w:r>
           </w:p>
         </w:tc>
@@ -15063,7 +14954,14 @@
                 <w:rFonts w:ascii="Times New Roman" w:hAnsi="Times New Roman" w:cs="Times New Roman"/>
                 <w:sz w:val="24"/>
               </w:rPr>
-              <w:t>El propósito es especificar cualquier refinamiento del enfoque de prueba e identificar las características a ser probadas por este diseño y sus pruebas asociadas.</w:t>
+              <w:t xml:space="preserve">El propósito es especificar cualquier refinamiento del enfoque de prueba e identificar las características a ser probadas por este diseño </w:t>
+            </w:r>
+            <w:r>
+              <w:rPr>
+                <w:rFonts w:ascii="Times New Roman" w:hAnsi="Times New Roman" w:cs="Times New Roman"/>
+                <w:sz w:val="24"/>
+              </w:rPr>
+              <w:t>y sus pruebas asociadas.</w:t>
             </w:r>
           </w:p>
         </w:tc>
@@ -15232,17 +15130,7 @@
               <w:szCs w:val="20"/>
               <w:lang w:val="es-ES"/>
             </w:rPr>
-            <w:t>  Versión:           1.</w:t>
-          </w:r>
-          <w:r>
-            <w:rPr>
-              <w:rFonts w:ascii="Times New Roman" w:eastAsia="Times New Roman" w:hAnsi="Times New Roman" w:cs="Times New Roman"/>
-              <w:color w:val="000000"/>
-              <w:sz w:val="20"/>
-              <w:szCs w:val="20"/>
-              <w:lang w:val="es-ES"/>
-            </w:rPr>
-            <w:t>0</w:t>
+            <w:t>  Versión:           1.0</w:t>
           </w:r>
         </w:p>
       </w:tc>
@@ -15277,37 +15165,7 @@
               <w:szCs w:val="20"/>
               <w:lang w:val="es-ES"/>
             </w:rPr>
-            <w:t>Documento de E</w:t>
-          </w:r>
-          <w:r>
-            <w:rPr>
-              <w:rFonts w:ascii="Times New Roman" w:eastAsia="Times New Roman" w:hAnsi="Times New Roman" w:cs="Times New Roman"/>
-              <w:color w:val="000000"/>
-              <w:sz w:val="20"/>
-              <w:szCs w:val="20"/>
-              <w:lang w:val="es-ES"/>
-            </w:rPr>
-            <w:t xml:space="preserve">specificación de </w:t>
-          </w:r>
-          <w:r>
-            <w:rPr>
-              <w:rFonts w:ascii="Times New Roman" w:eastAsia="Times New Roman" w:hAnsi="Times New Roman" w:cs="Times New Roman"/>
-              <w:color w:val="000000"/>
-              <w:sz w:val="20"/>
-              <w:szCs w:val="20"/>
-              <w:lang w:val="es-ES"/>
-            </w:rPr>
-            <w:t>Diseño de P</w:t>
-          </w:r>
-          <w:r>
-            <w:rPr>
-              <w:rFonts w:ascii="Times New Roman" w:eastAsia="Times New Roman" w:hAnsi="Times New Roman" w:cs="Times New Roman"/>
-              <w:color w:val="000000"/>
-              <w:sz w:val="20"/>
-              <w:szCs w:val="20"/>
-              <w:lang w:val="es-ES"/>
-            </w:rPr>
-            <w:t>rueba</w:t>
+            <w:t>Documento de Especificación de Diseño de Prueba</w:t>
           </w:r>
         </w:p>
       </w:tc>
@@ -15376,17 +15234,7 @@
               <w:szCs w:val="20"/>
               <w:lang w:val="es-ES"/>
             </w:rPr>
-            <w:t>SISH_D</w:t>
-          </w:r>
-          <w:r>
-            <w:rPr>
-              <w:rFonts w:ascii="Times New Roman" w:eastAsia="Times New Roman" w:hAnsi="Times New Roman" w:cs="Times New Roman"/>
-              <w:color w:val="000000"/>
-              <w:sz w:val="20"/>
-              <w:szCs w:val="20"/>
-              <w:lang w:val="es-ES"/>
-            </w:rPr>
-            <w:t>EDP</w:t>
+            <w:t>SISH_DEDP</w:t>
           </w:r>
         </w:p>
       </w:tc>
@@ -15419,21 +15267,8 @@
         <w:szCs w:val="36"/>
         <w:lang w:val="es-ES"/>
       </w:rPr>
-      <w:t xml:space="preserve">Yupanqui Software </w:t>
+      <w:t>Yupanqui Software Solutions</w:t>
     </w:r>
-    <w:proofErr w:type="spellStart"/>
-    <w:r>
-      <w:rPr>
-        <w:b/>
-        <w:bCs/>
-        <w:color w:val="000000"/>
-        <w:sz w:val="36"/>
-        <w:szCs w:val="36"/>
-        <w:lang w:val="es-ES"/>
-      </w:rPr>
-      <w:t>Solutions</w:t>
-    </w:r>
-    <w:proofErr w:type="spellEnd"/>
   </w:p>
   <w:p>
     <w:pPr>

</xml_diff>

<commit_message>
Agregando mas diseños de prueba al documento de diseño
</commit_message>
<xml_diff>
--- a/Desarrollo/SISH/Pruebas/SISH_DEDP.docx
+++ b/Desarrollo/SISH/Pruebas/SISH_DEDP.docx
@@ -164,7 +164,7 @@
           <w:szCs w:val="24"/>
           <w:lang w:val="es-ES"/>
         </w:rPr>
-        <w:t>Versión 1.1</w:t>
+        <w:t>Versión 1.2</w:t>
       </w:r>
       <w:bookmarkStart w:id="0" w:name="_GoBack"/>
       <w:bookmarkEnd w:id="0"/>
@@ -507,6 +507,108 @@
                 <w:lang w:val="es-ES"/>
               </w:rPr>
               <w:t>Corrección del documento</w:t>
+            </w:r>
+          </w:p>
+        </w:tc>
+        <w:tc>
+          <w:tcPr>
+            <w:tcW w:w="2255" w:type="dxa"/>
+          </w:tcPr>
+          <w:p>
+            <w:pPr>
+              <w:jc w:val="center"/>
+              <w:rPr>
+                <w:rFonts w:ascii="Times New Roman" w:hAnsi="Times New Roman" w:cs="Times New Roman"/>
+                <w:sz w:val="24"/>
+                <w:szCs w:val="24"/>
+                <w:lang w:val="es-ES"/>
+              </w:rPr>
+            </w:pPr>
+            <w:r>
+              <w:rPr>
+                <w:rFonts w:ascii="Times New Roman" w:hAnsi="Times New Roman" w:cs="Times New Roman"/>
+                <w:sz w:val="24"/>
+                <w:szCs w:val="24"/>
+                <w:lang w:val="es-ES"/>
+              </w:rPr>
+              <w:t>8/12/2019</w:t>
+            </w:r>
+          </w:p>
+        </w:tc>
+        <w:tc>
+          <w:tcPr>
+            <w:tcW w:w="2255" w:type="dxa"/>
+          </w:tcPr>
+          <w:p>
+            <w:pPr>
+              <w:jc w:val="center"/>
+              <w:rPr>
+                <w:rFonts w:ascii="Times New Roman" w:hAnsi="Times New Roman" w:cs="Times New Roman"/>
+                <w:sz w:val="24"/>
+                <w:szCs w:val="24"/>
+                <w:lang w:val="es-ES"/>
+              </w:rPr>
+            </w:pPr>
+            <w:r>
+              <w:rPr>
+                <w:rFonts w:ascii="Times New Roman" w:hAnsi="Times New Roman" w:cs="Times New Roman"/>
+                <w:sz w:val="24"/>
+                <w:szCs w:val="24"/>
+                <w:lang w:val="es-ES"/>
+              </w:rPr>
+              <w:t>Luis Huayta</w:t>
+            </w:r>
+          </w:p>
+        </w:tc>
+      </w:tr>
+      <w:tr>
+        <w:tc>
+          <w:tcPr>
+            <w:tcW w:w="2254" w:type="dxa"/>
+          </w:tcPr>
+          <w:p>
+            <w:pPr>
+              <w:jc w:val="center"/>
+              <w:rPr>
+                <w:rFonts w:ascii="Times New Roman" w:hAnsi="Times New Roman" w:cs="Times New Roman"/>
+                <w:sz w:val="24"/>
+                <w:szCs w:val="24"/>
+                <w:lang w:val="es-ES"/>
+              </w:rPr>
+            </w:pPr>
+            <w:r>
+              <w:rPr>
+                <w:rFonts w:ascii="Times New Roman" w:hAnsi="Times New Roman" w:cs="Times New Roman"/>
+                <w:sz w:val="24"/>
+                <w:szCs w:val="24"/>
+                <w:lang w:val="es-ES"/>
+              </w:rPr>
+              <w:t>1.2</w:t>
+            </w:r>
+          </w:p>
+        </w:tc>
+        <w:tc>
+          <w:tcPr>
+            <w:tcW w:w="2255" w:type="dxa"/>
+          </w:tcPr>
+          <w:p>
+            <w:pPr>
+              <w:jc w:val="center"/>
+              <w:rPr>
+                <w:rFonts w:ascii="Times New Roman" w:hAnsi="Times New Roman" w:cs="Times New Roman"/>
+                <w:sz w:val="24"/>
+                <w:szCs w:val="24"/>
+                <w:lang w:val="es-ES"/>
+              </w:rPr>
+            </w:pPr>
+            <w:r>
+              <w:rPr>
+                <w:rFonts w:ascii="Times New Roman" w:hAnsi="Times New Roman" w:cs="Times New Roman"/>
+                <w:sz w:val="24"/>
+                <w:szCs w:val="24"/>
+                <w:lang w:val="es-ES"/>
+              </w:rPr>
+              <w:t>Agregando más diseños de prueba</w:t>
             </w:r>
           </w:p>
         </w:tc>
@@ -1411,13 +1513,7 @@
               <w:rPr>
                 <w:sz w:val="24"/>
               </w:rPr>
-              <w:t>Identificación de l</w:t>
-            </w:r>
-            <w:r>
-              <w:rPr>
-                <w:sz w:val="24"/>
-              </w:rPr>
-              <w:t>a prueba</w:t>
+              <w:t>Identificación de la prueba</w:t>
             </w:r>
           </w:hyperlink>
           <w:r>
@@ -1558,7 +1654,13 @@
             <w:rPr>
               <w:sz w:val="24"/>
             </w:rPr>
-            <w:instrText xml:space="preserve"> PAGEREF _17dp8vu \h </w:instrText>
+            <w:instrText xml:space="preserve"> PAGEREF _17dp8v</w:instrText>
+          </w:r>
+          <w:r>
+            <w:rPr>
+              <w:sz w:val="24"/>
+            </w:rPr>
+            <w:instrText xml:space="preserve">u \h </w:instrText>
           </w:r>
           <w:r>
             <w:rPr>
@@ -1741,7 +1843,13 @@
             <w:rPr>
               <w:sz w:val="24"/>
             </w:rPr>
-            <w:instrText xml:space="preserve"> PAGEREF _wu0gxho5bosb \h </w:instrText>
+            <w:instrText xml:space="preserve"> PA</w:instrText>
+          </w:r>
+          <w:r>
+            <w:rPr>
+              <w:sz w:val="24"/>
+            </w:rPr>
+            <w:instrText xml:space="preserve">GEREF _wu0gxho5bosb \h </w:instrText>
           </w:r>
           <w:r>
             <w:rPr>
@@ -1844,13 +1952,7 @@
               <w:rPr>
                 <w:sz w:val="24"/>
               </w:rPr>
-              <w:t>Acciones d</w:t>
-            </w:r>
-            <w:r>
-              <w:rPr>
-                <w:sz w:val="24"/>
-              </w:rPr>
-              <w:t>el hogar</w:t>
+              <w:t>Acciones del hogar</w:t>
             </w:r>
           </w:hyperlink>
           <w:r>
@@ -1932,7 +2034,13 @@
             <w:rPr>
               <w:sz w:val="24"/>
             </w:rPr>
-            <w:instrText xml:space="preserve"> PAGEREF _ihv636 \h </w:instrText>
+            <w:instrText xml:space="preserve"> PAGEREF _ihv636</w:instrText>
+          </w:r>
+          <w:r>
+            <w:rPr>
+              <w:sz w:val="24"/>
+            </w:rPr>
+            <w:instrText xml:space="preserve"> \h </w:instrText>
           </w:r>
           <w:r>
             <w:rPr>
@@ -1975,13 +2083,7 @@
               <w:rPr>
                 <w:sz w:val="24"/>
               </w:rPr>
-              <w:t>Glosar</w:t>
-            </w:r>
-            <w:r>
-              <w:rPr>
-                <w:sz w:val="24"/>
-              </w:rPr>
-              <w:t>io</w:t>
+              <w:t>Glosario</w:t>
             </w:r>
           </w:hyperlink>
           <w:r>
@@ -2187,11 +2289,6 @@
           <w:rFonts w:ascii="Times New Roman" w:hAnsi="Times New Roman" w:cs="Times New Roman"/>
         </w:rPr>
         <w:tab/>
-      </w:r>
-      <w:r>
-        <w:rPr>
-          <w:rFonts w:ascii="Times New Roman" w:hAnsi="Times New Roman" w:cs="Times New Roman"/>
-        </w:rPr>
         <w:t>El presente documento cubrirá las características de prueba del Sistema de Seguridad para el Hogar Safe Home</w:t>
       </w:r>
     </w:p>
@@ -2554,11 +2651,17 @@
         <w:rPr>
           <w:rFonts w:ascii="Times New Roman" w:hAnsi="Times New Roman" w:cs="Times New Roman"/>
         </w:rPr>
-        <w:t xml:space="preserve">Las técnicas a emplear para el diseño de pruebas basadas en la experiencia  es: </w:t>
+        <w:t>Las técnicas a empl</w:t>
       </w:r>
       <w:r>
         <w:rPr>
           <w:rFonts w:ascii="Times New Roman" w:hAnsi="Times New Roman" w:cs="Times New Roman"/>
+        </w:rPr>
+        <w:t xml:space="preserve">ear para el diseño de pruebas basadas en la experiencia  es: </w:t>
+      </w:r>
+      <w:r>
+        <w:rPr>
+          <w:rFonts w:ascii="Times New Roman" w:hAnsi="Times New Roman" w:cs="Times New Roman"/>
           <w:b/>
         </w:rPr>
         <w:t>Predicción de errores y Pruebas exploratorias.</w:t>
@@ -2590,30 +2693,28 @@
           <w:b/>
           <w:u w:val="single"/>
         </w:rPr>
-        <w:t>Análisis de v</w:t>
+        <w:t>Análisis de valores límite:</w:t>
+      </w:r>
+    </w:p>
+    <w:p>
+      <w:pPr>
+        <w:ind w:left="1440"/>
+        <w:jc w:val="both"/>
+        <w:rPr>
+          <w:rFonts w:ascii="Times New Roman" w:hAnsi="Times New Roman" w:cs="Times New Roman"/>
+        </w:rPr>
+      </w:pPr>
+      <w:r>
+        <w:rPr>
+          <w:rFonts w:ascii="Times New Roman" w:hAnsi="Times New Roman" w:cs="Times New Roman"/>
+        </w:rPr>
+        <w:t xml:space="preserve">Es una técnica de selección de juegos de datos donde los valores se toman entre los valores extremos. Incluye máximo, </w:t>
       </w:r>
       <w:r>
         <w:rPr>
           <w:rFonts w:ascii="Times New Roman" w:hAnsi="Times New Roman" w:cs="Times New Roman"/>
-          <w:b/>
-          <w:u w:val="single"/>
-        </w:rPr>
-        <w:t>alores límite:</w:t>
-      </w:r>
-    </w:p>
-    <w:p>
-      <w:pPr>
-        <w:ind w:left="1440"/>
-        <w:jc w:val="both"/>
-        <w:rPr>
-          <w:rFonts w:ascii="Times New Roman" w:hAnsi="Times New Roman" w:cs="Times New Roman"/>
-        </w:rPr>
-      </w:pPr>
-      <w:r>
-        <w:rPr>
-          <w:rFonts w:ascii="Times New Roman" w:hAnsi="Times New Roman" w:cs="Times New Roman"/>
-        </w:rPr>
-        <w:t>Es una técnica de selección de juegos de datos donde los valores se toman entre los valores extremos. Incluye máximo, mínimo, justo en el límite dentro, justo en el límite fuera, valores típicos y valores de error.</w:t>
+        </w:rPr>
+        <w:t>mínimo, justo en el límite dentro, justo en el límite fuera, valores típicos y valores de error.</w:t>
       </w:r>
     </w:p>
     <w:p>
@@ -2790,15 +2891,7 @@
           <w:b/>
           <w:u w:val="single"/>
         </w:rPr>
-        <w:t xml:space="preserve">Cobertura de </w:t>
-      </w:r>
-      <w:r>
-        <w:rPr>
-          <w:rFonts w:ascii="Times New Roman" w:hAnsi="Times New Roman" w:cs="Times New Roman"/>
-          <w:b/>
-          <w:u w:val="single"/>
-        </w:rPr>
-        <w:t>sentencia:</w:t>
+        <w:t>Cobertura de sentencia:</w:t>
       </w:r>
     </w:p>
     <w:p>
@@ -2921,7 +3014,15 @@
           <w:b/>
           <w:u w:val="single"/>
         </w:rPr>
-        <w:t>Cobertura de decisión (cobertura de ramas):</w:t>
+        <w:t xml:space="preserve">Cobertura de decisión (cobertura de </w:t>
+      </w:r>
+      <w:r>
+        <w:rPr>
+          <w:rFonts w:ascii="Times New Roman" w:hAnsi="Times New Roman" w:cs="Times New Roman"/>
+          <w:b/>
+          <w:u w:val="single"/>
+        </w:rPr>
+        <w:t>ramas):</w:t>
       </w:r>
     </w:p>
     <w:p>
@@ -3083,34 +3184,34 @@
         <w:rPr>
           <w:rFonts w:ascii="Times New Roman" w:hAnsi="Times New Roman" w:cs="Times New Roman"/>
         </w:rPr>
-        <w:t>Es u</w:t>
+        <w:t>Es una técnica que ayuda a identificar casos de prueba que ejecuten el sistema, transacción por transacción, de inicio a fin.</w:t>
+      </w:r>
+    </w:p>
+    <w:p>
+      <w:pPr>
+        <w:ind w:left="1440"/>
+        <w:jc w:val="both"/>
+        <w:rPr>
+          <w:rFonts w:ascii="Times New Roman" w:hAnsi="Times New Roman" w:cs="Times New Roman"/>
+        </w:rPr>
+      </w:pPr>
+      <w:r>
+        <w:rPr>
+          <w:rFonts w:ascii="Times New Roman" w:hAnsi="Times New Roman" w:cs="Times New Roman"/>
+        </w:rPr>
+        <w:t xml:space="preserve">Por su </w:t>
       </w:r>
       <w:r>
         <w:rPr>
           <w:rFonts w:ascii="Times New Roman" w:hAnsi="Times New Roman" w:cs="Times New Roman"/>
         </w:rPr>
-        <w:t>na técnica que ayuda a identificar casos de prueba que ejecuten el sistema, transacción por transacción, de inicio a fin.</w:t>
-      </w:r>
-    </w:p>
-    <w:p>
-      <w:pPr>
-        <w:ind w:left="1440"/>
-        <w:jc w:val="both"/>
-        <w:rPr>
-          <w:rFonts w:ascii="Times New Roman" w:hAnsi="Times New Roman" w:cs="Times New Roman"/>
-        </w:rPr>
-      </w:pPr>
-      <w:r>
-        <w:rPr>
-          <w:rFonts w:ascii="Times New Roman" w:hAnsi="Times New Roman" w:cs="Times New Roman"/>
-        </w:rPr>
-        <w:t>Por su naturaleza, los casos de uso sirven como el fundamento para desarrollar casos de prueba, mayormente en los niveles de sistema y</w:t>
+        <w:t>naturaleza, los casos de uso sirven como el fundamento para desarrollar casos de prueba, mayormente en los niveles de sistema y de aceptación. Los casos de uso tienen un flujo principal y uno o más alternativos, que cubren con casos especiales o condicione</w:t>
       </w:r>
       <w:r>
         <w:rPr>
           <w:rFonts w:ascii="Times New Roman" w:hAnsi="Times New Roman" w:cs="Times New Roman"/>
         </w:rPr>
-        <w:t xml:space="preserve"> de aceptación. Los casos de uso tienen un flujo principal y uno o más alternativos, que cubren con casos especiales o condiciones excepcionales.</w:t>
+        <w:t>s excepcionales.</w:t>
       </w:r>
     </w:p>
     <w:p>
@@ -3297,13 +3398,7 @@
         <w:rPr>
           <w:rFonts w:ascii="Times New Roman" w:hAnsi="Times New Roman" w:cs="Times New Roman"/>
         </w:rPr>
-        <w:t>LLenar</w:t>
-      </w:r>
-      <w:r>
-        <w:rPr>
-          <w:rFonts w:ascii="Times New Roman" w:hAnsi="Times New Roman" w:cs="Times New Roman"/>
-        </w:rPr>
-        <w:t xml:space="preserve"> correo electrónico y presionar el botón “</w:t>
+        <w:t>LLenar correo electrónico y presionar el botón “</w:t>
       </w:r>
       <w:r>
         <w:rPr>
@@ -3578,7 +3673,13 @@
               <w:rPr>
                 <w:rFonts w:ascii="Times New Roman" w:hAnsi="Times New Roman" w:cs="Times New Roman"/>
               </w:rPr>
-              <w:t>El usuario debe tener la aplicación instalada en el dispositivo.</w:t>
+              <w:t xml:space="preserve">El </w:t>
+            </w:r>
+            <w:r>
+              <w:rPr>
+                <w:rFonts w:ascii="Times New Roman" w:hAnsi="Times New Roman" w:cs="Times New Roman"/>
+              </w:rPr>
+              <w:t>usuario debe tener la aplicación instalada en el dispositivo.</w:t>
             </w:r>
           </w:p>
         </w:tc>
@@ -4102,7 +4203,13 @@
               <w:rPr>
                 <w:rFonts w:ascii="Times New Roman" w:hAnsi="Times New Roman" w:cs="Times New Roman"/>
               </w:rPr>
-              <w:t>A: Pulsa en el botón “Iniciar Sesión”</w:t>
+              <w:t>A: Pulsa en el</w:t>
+            </w:r>
+            <w:r>
+              <w:rPr>
+                <w:rFonts w:ascii="Times New Roman" w:hAnsi="Times New Roman" w:cs="Times New Roman"/>
+              </w:rPr>
+              <w:t xml:space="preserve"> botón “Iniciar Sesión”</w:t>
             </w:r>
           </w:p>
         </w:tc>
@@ -4538,7 +4645,13 @@
               <w:rPr>
                 <w:rFonts w:ascii="Times New Roman" w:hAnsi="Times New Roman" w:cs="Times New Roman"/>
               </w:rPr>
-              <w:t>S: Muestra un mensaje de error</w:t>
+              <w:t xml:space="preserve">S: Muestra un </w:t>
+            </w:r>
+            <w:r>
+              <w:rPr>
+                <w:rFonts w:ascii="Times New Roman" w:hAnsi="Times New Roman" w:cs="Times New Roman"/>
+              </w:rPr>
+              <w:t>mensaje de error</w:t>
             </w:r>
           </w:p>
         </w:tc>
@@ -5421,14 +5534,7 @@
           <w:rFonts w:ascii="Times New Roman" w:hAnsi="Times New Roman" w:cs="Times New Roman"/>
           <w:color w:val="FF0000"/>
         </w:rPr>
-        <w:t xml:space="preserve">Cualquier símbolo o </w:t>
-      </w:r>
-      <w:r>
-        <w:rPr>
-          <w:rFonts w:ascii="Times New Roman" w:hAnsi="Times New Roman" w:cs="Times New Roman"/>
-          <w:color w:val="FF0000"/>
-        </w:rPr>
-        <w:t>número</w:t>
+        <w:t>Cualquier símbolo o número</w:t>
       </w:r>
     </w:p>
     <w:p>
@@ -5650,7 +5756,13 @@
               <w:rPr>
                 <w:rFonts w:ascii="Times New Roman" w:hAnsi="Times New Roman" w:cs="Times New Roman"/>
               </w:rPr>
-              <w:t>&lt; 2 caracteres</w:t>
+              <w:t xml:space="preserve">&lt; 2 </w:t>
+            </w:r>
+            <w:r>
+              <w:rPr>
+                <w:rFonts w:ascii="Times New Roman" w:hAnsi="Times New Roman" w:cs="Times New Roman"/>
+              </w:rPr>
+              <w:t>caracteres</w:t>
             </w:r>
           </w:p>
         </w:tc>
@@ -5838,13 +5950,7 @@
               <w:rPr>
                 <w:rFonts w:ascii="Times New Roman" w:hAnsi="Times New Roman" w:cs="Times New Roman"/>
               </w:rPr>
-              <w:t xml:space="preserve">Caracteres </w:t>
-            </w:r>
-            <w:r>
-              <w:rPr>
-                <w:rFonts w:ascii="Times New Roman" w:hAnsi="Times New Roman" w:cs="Times New Roman"/>
-              </w:rPr>
-              <w:t>inválidos</w:t>
+              <w:t>Caracteres inválidos</w:t>
             </w:r>
           </w:p>
         </w:tc>
@@ -6987,13 +7093,7 @@
               <w:rPr>
                 <w:rFonts w:ascii="Times New Roman" w:hAnsi="Times New Roman" w:cs="Times New Roman"/>
               </w:rPr>
-              <w:t xml:space="preserve">Caracteres </w:t>
-            </w:r>
-            <w:r>
-              <w:rPr>
-                <w:rFonts w:ascii="Times New Roman" w:hAnsi="Times New Roman" w:cs="Times New Roman"/>
-              </w:rPr>
-              <w:t>válidos</w:t>
+              <w:t>Caracteres válidos</w:t>
             </w:r>
           </w:p>
         </w:tc>
@@ -7736,13 +7836,7 @@
         <w:rPr>
           <w:rFonts w:ascii="Times New Roman" w:hAnsi="Times New Roman" w:cs="Times New Roman"/>
         </w:rPr>
-        <w:t xml:space="preserve">[ (a-z) (A-Z) </w:t>
-      </w:r>
-      <w:r>
-        <w:rPr>
-          <w:rFonts w:ascii="Times New Roman" w:hAnsi="Times New Roman" w:cs="Times New Roman"/>
-        </w:rPr>
-        <w:t>(0-9) [@] [ . ]  ]</w:t>
+        <w:t>[ (a-z) (A-Z) (0-9) [@] [ . ]  ]</w:t>
       </w:r>
     </w:p>
     <w:p>
@@ -8108,13 +8202,7 @@
               <w:rPr>
                 <w:rFonts w:ascii="Times New Roman" w:hAnsi="Times New Roman" w:cs="Times New Roman"/>
               </w:rPr>
-              <w:t xml:space="preserve">51 </w:t>
-            </w:r>
-            <w:r>
-              <w:rPr>
-                <w:rFonts w:ascii="Times New Roman" w:hAnsi="Times New Roman" w:cs="Times New Roman"/>
-              </w:rPr>
-              <w:t>caracteres</w:t>
+              <w:t>51 caracteres</w:t>
             </w:r>
           </w:p>
         </w:tc>
@@ -8201,7 +8289,13 @@
               <w:rPr>
                 <w:rFonts w:ascii="Times New Roman" w:hAnsi="Times New Roman" w:cs="Times New Roman"/>
               </w:rPr>
-              <w:t>0 caracteres</w:t>
+              <w:t xml:space="preserve">0 </w:t>
+            </w:r>
+            <w:r>
+              <w:rPr>
+                <w:rFonts w:ascii="Times New Roman" w:hAnsi="Times New Roman" w:cs="Times New Roman"/>
+              </w:rPr>
+              <w:t>caracteres</w:t>
             </w:r>
           </w:p>
         </w:tc>
@@ -8986,13 +9080,7 @@
               <w:rPr>
                 <w:rFonts w:ascii="Times New Roman" w:hAnsi="Times New Roman" w:cs="Times New Roman"/>
               </w:rPr>
-              <w:t xml:space="preserve">Caracteres </w:t>
-            </w:r>
-            <w:r>
-              <w:rPr>
-                <w:rFonts w:ascii="Times New Roman" w:hAnsi="Times New Roman" w:cs="Times New Roman"/>
-              </w:rPr>
-              <w:t>inválidos</w:t>
+              <w:t>Caracteres inválidos</w:t>
             </w:r>
           </w:p>
         </w:tc>
@@ -15130,7 +15218,7 @@
               <w:szCs w:val="20"/>
               <w:lang w:val="es-ES"/>
             </w:rPr>
-            <w:t>  Versión:           1.0</w:t>
+            <w:t>  Versión:           1.2</w:t>
           </w:r>
         </w:p>
       </w:tc>

</xml_diff>